<commit_message>
Agregadas US 5,6,7,8 y modificadas 2 y 3
</commit_message>
<xml_diff>
--- a/Proyecto/Backlog/User_Stories/DE_User_Story_2_RegistrarPedidoAComercioAdherido.docx
+++ b/Proyecto/Backlog/User_Stories/DE_User_Story_2_RegistrarPedidoAComercioAdherido.docx
@@ -1,6 +1,6 @@
 
 <file path=word/document.xml><?xml version="1.0" encoding="utf-8"?>
-<w:document xmlns:wpc="http://schemas.microsoft.com/office/word/2010/wordprocessingCanvas" xmlns:cx="http://schemas.microsoft.com/office/drawing/2014/chartex" xmlns:cx1="http://schemas.microsoft.com/office/drawing/2015/9/8/chartex" xmlns:cx2="http://schemas.microsoft.com/office/drawing/2015/10/21/chartex" xmlns:cx3="http://schemas.microsoft.com/office/drawing/2016/5/9/chartex" xmlns:cx4="http://schemas.microsoft.com/office/drawing/2016/5/10/chartex" xmlns:cx5="http://schemas.microsoft.com/office/drawing/2016/5/11/chartex" xmlns:cx6="http://schemas.microsoft.com/office/drawing/2016/5/12/chartex" xmlns:cx7="http://schemas.microsoft.com/office/drawing/2016/5/13/chartex" xmlns:cx8="http://schemas.microsoft.com/office/drawing/2016/5/14/chartex" xmlns:mc="http://schemas.openxmlformats.org/markup-compatibility/2006" xmlns:aink="http://schemas.microsoft.com/office/drawing/2016/ink" xmlns:am3d="http://schemas.microsoft.com/office/drawing/2017/model3d" xmlns:o="urn:schemas-microsoft-com:office:office" xmlns:r="http://schemas.openxmlformats.org/officeDocument/2006/relationships" xmlns:m="http://schemas.openxmlformats.org/officeDocument/2006/math" xmlns:v="urn:schemas-microsoft-com:vml" xmlns:wp14="http://schemas.microsoft.com/office/word/2010/wordprocessingDrawing" xmlns:wp="http://schemas.openxmlformats.org/drawingml/2006/wordprocessingDrawing" xmlns:w10="urn:schemas-microsoft-com:office:word" xmlns:w="http://schemas.openxmlformats.org/wordprocessingml/2006/main" xmlns:w14="http://schemas.microsoft.com/office/word/2010/wordml" xmlns:w15="http://schemas.microsoft.com/office/word/2012/wordml" xmlns:w16cid="http://schemas.microsoft.com/office/word/2016/wordml/cid" xmlns:w16se="http://schemas.microsoft.com/office/word/2015/wordml/symex" xmlns:wpg="http://schemas.microsoft.com/office/word/2010/wordprocessingGroup" xmlns:wpi="http://schemas.microsoft.com/office/word/2010/wordprocessingInk" xmlns:wne="http://schemas.microsoft.com/office/word/2006/wordml" xmlns:wps="http://schemas.microsoft.com/office/word/2010/wordprocessingShape" mc:Ignorable="w14 w15 w16se w16cid wp14">
+<w:document xmlns:wpc="http://schemas.microsoft.com/office/word/2010/wordprocessingCanvas" xmlns:mc="http://schemas.openxmlformats.org/markup-compatibility/2006" xmlns:o="urn:schemas-microsoft-com:office:office" xmlns:r="http://schemas.openxmlformats.org/officeDocument/2006/relationships" xmlns:m="http://schemas.openxmlformats.org/officeDocument/2006/math" xmlns:v="urn:schemas-microsoft-com:vml" xmlns:wp14="http://schemas.microsoft.com/office/word/2010/wordprocessingDrawing" xmlns:wp="http://schemas.openxmlformats.org/drawingml/2006/wordprocessingDrawing" xmlns:w10="urn:schemas-microsoft-com:office:word" xmlns:w="http://schemas.openxmlformats.org/wordprocessingml/2006/main" xmlns:w14="http://schemas.microsoft.com/office/word/2010/wordml" xmlns:w15="http://schemas.microsoft.com/office/word/2012/wordml" xmlns:wpg="http://schemas.microsoft.com/office/word/2010/wordprocessingGroup" xmlns:wpi="http://schemas.microsoft.com/office/word/2010/wordprocessingInk" xmlns:wne="http://schemas.microsoft.com/office/word/2006/wordml" xmlns:wps="http://schemas.microsoft.com/office/word/2010/wordprocessingShape" mc:Ignorable="w14 w15 wp14">
   <w:body>
     <w:tbl>
       <w:tblPr>
@@ -14,8 +14,8 @@
         <w:tblLook w:val="04A0" w:firstRow="1" w:lastRow="0" w:firstColumn="1" w:lastColumn="0" w:noHBand="0" w:noVBand="1"/>
       </w:tblPr>
       <w:tblGrid>
-        <w:gridCol w:w="6603"/>
-        <w:gridCol w:w="2397"/>
+        <w:gridCol w:w="6388"/>
+        <w:gridCol w:w="2612"/>
       </w:tblGrid>
       <w:tr>
         <w:tc>
@@ -142,6 +142,25 @@
           </w:tcPr>
           <w:p>
             <w:pPr>
+              <w:autoSpaceDE w:val="0"/>
+              <w:autoSpaceDN w:val="0"/>
+              <w:adjustRightInd w:val="0"/>
+              <w:rPr>
+                <w:rFonts w:ascii="Arial" w:hAnsi="Arial" w:cs="Arial"/>
+                <w:lang w:val="es-AR"/>
+              </w:rPr>
+            </w:pPr>
+            <w:bookmarkStart w:id="0" w:name="_GoBack" w:colFirst="0" w:colLast="0"/>
+            <w:r>
+              <w:rPr>
+                <w:rFonts w:ascii="Arial" w:hAnsi="Arial" w:cs="Arial"/>
+                <w:lang w:val="es-AR"/>
+              </w:rPr>
+              <w:t>Como Solicitante quiero realizar un Pedido a un comercio adherido</w:t>
+            </w:r>
+          </w:p>
+          <w:p>
+            <w:pPr>
               <w:jc w:val="both"/>
               <w:rPr>
                 <w:rFonts w:ascii="Times New Roman" w:eastAsia="Times New Roman" w:hAnsi="Times New Roman" w:cs="Times New Roman"/>
@@ -150,11 +169,10 @@
             </w:pPr>
             <w:r>
               <w:rPr>
-                <w:rFonts w:ascii="Arial" w:eastAsia="Times New Roman" w:hAnsi="Arial" w:cs="Arial"/>
-                <w:color w:val="666666"/>
-                <w:lang w:val="es-ES"/>
-              </w:rPr>
-              <w:t>Como Consumidor quiero poder registrar el pedido a un comercio adherido de mi carrito para poder recibir los productos.</w:t>
+                <w:rFonts w:ascii="Arial" w:hAnsi="Arial" w:cs="Arial"/>
+                <w:lang w:val="es-AR"/>
+              </w:rPr>
+              <w:t>para recibir los Productos en mi domicilio</w:t>
             </w:r>
           </w:p>
         </w:tc>
@@ -229,7 +247,33 @@
                 <w:color w:val="666666"/>
                 <w:lang w:val="es-ES"/>
               </w:rPr>
-              <w:t>Se debe ingresar la dirección de entrega, seleccionando un punto en el mapa o completando de forma textual la dirección del lugar.</w:t>
+              <w:t xml:space="preserve">Se debe </w:t>
+            </w:r>
+            <w:r>
+              <w:rPr>
+                <w:rFonts w:ascii="Arial" w:eastAsia="Times New Roman" w:hAnsi="Arial" w:cs="Arial"/>
+                <w:color w:val="666666"/>
+                <w:lang w:val="es-ES"/>
+              </w:rPr>
+              <w:t xml:space="preserve">Indicar la dirección (calle, </w:t>
+            </w:r>
+            <w:proofErr w:type="gramStart"/>
+            <w:r>
+              <w:rPr>
+                <w:rFonts w:ascii="Arial" w:eastAsia="Times New Roman" w:hAnsi="Arial" w:cs="Arial"/>
+                <w:color w:val="666666"/>
+                <w:lang w:val="es-ES"/>
+              </w:rPr>
+              <w:t>numero</w:t>
+            </w:r>
+            <w:proofErr w:type="gramEnd"/>
+            <w:r>
+              <w:rPr>
+                <w:rFonts w:ascii="Arial" w:eastAsia="Times New Roman" w:hAnsi="Arial" w:cs="Arial"/>
+                <w:color w:val="666666"/>
+                <w:lang w:val="es-ES"/>
+              </w:rPr>
+              <w:t>, ciudad y referencia opcional en formato de texto). La ciudad podrá ser seleccionada de un listado de Ciudades disponibles.</w:t>
             </w:r>
           </w:p>
           <w:p>
@@ -252,7 +296,25 @@
                 <w:color w:val="666666"/>
                 <w:lang w:val="es-ES"/>
               </w:rPr>
-              <w:t>Se debe seleccionar la forma de pago ya sea efectivo o TC VISA.</w:t>
+              <w:t xml:space="preserve">Se debe seleccionar la forma de pago: Efectivo o Tarjeta VISA, en caso de haber seleccionado pago en Efectivo, el monto con el que va a pagar. En caso de seleccionar Tarjeta VISA debe ingresar el </w:t>
+            </w:r>
+            <w:proofErr w:type="spellStart"/>
+            <w:r>
+              <w:rPr>
+                <w:rFonts w:ascii="Arial" w:eastAsia="Times New Roman" w:hAnsi="Arial" w:cs="Arial"/>
+                <w:color w:val="666666"/>
+                <w:lang w:val="es-ES"/>
+              </w:rPr>
+              <w:t>numero</w:t>
+            </w:r>
+            <w:proofErr w:type="spellEnd"/>
+            <w:r>
+              <w:rPr>
+                <w:rFonts w:ascii="Arial" w:eastAsia="Times New Roman" w:hAnsi="Arial" w:cs="Arial"/>
+                <w:color w:val="666666"/>
+                <w:lang w:val="es-ES"/>
+              </w:rPr>
+              <w:t xml:space="preserve"> de la tarjeta, nombre y apellido del Titular, fecha de vencimiento (MM/AAAA) y CVC.</w:t>
             </w:r>
           </w:p>
           <w:p>
@@ -275,7 +337,25 @@
                 <w:color w:val="666666"/>
                 <w:lang w:val="es-ES"/>
               </w:rPr>
-              <w:t>En caso de que la forma de pago sea TC se debe ingresar Número de Tarjeta, Número de Documento, Vencimiento, Código de Verificación.</w:t>
+              <w:t xml:space="preserve">Debe ingresar cuando quiere </w:t>
+            </w:r>
+            <w:proofErr w:type="gramStart"/>
+            <w:r>
+              <w:rPr>
+                <w:rFonts w:ascii="Arial" w:eastAsia="Times New Roman" w:hAnsi="Arial" w:cs="Arial"/>
+                <w:color w:val="666666"/>
+                <w:lang w:val="es-ES"/>
+              </w:rPr>
+              <w:t>recibirlo :</w:t>
+            </w:r>
+            <w:proofErr w:type="gramEnd"/>
+            <w:r>
+              <w:rPr>
+                <w:rFonts w:ascii="Arial" w:eastAsia="Times New Roman" w:hAnsi="Arial" w:cs="Arial"/>
+                <w:color w:val="666666"/>
+                <w:lang w:val="es-ES"/>
+              </w:rPr>
+              <w:t>”Lo antes posible” o una fecha/hora de recepción.</w:t>
             </w:r>
           </w:p>
           <w:p>
@@ -298,15 +378,12 @@
                 <w:color w:val="666666"/>
                 <w:lang w:val="es-ES"/>
               </w:rPr>
-              <w:t>Se debe poder programar cuando quiero recibir el pedido.</w:t>
-            </w:r>
-          </w:p>
-          <w:p>
-            <w:pPr>
-              <w:numPr>
-                <w:ilvl w:val="0"/>
-                <w:numId w:val="1"/>
-              </w:numPr>
+              <w:t>El carrito debe contener al menos un Producto del comercio adherido.</w:t>
+            </w:r>
+          </w:p>
+          <w:p>
+            <w:pPr>
+              <w:ind w:left="720"/>
               <w:jc w:val="both"/>
               <w:textAlignment w:val="baseline"/>
               <w:rPr>
@@ -321,76 +398,7 @@
                 <w:color w:val="666666"/>
                 <w:lang w:val="es-ES"/>
               </w:rPr>
-              <w:t>En caso de que sea efectivo se debe poder ingresar el monto que se abonará por el envío para calcular el vuelto.</w:t>
-            </w:r>
-          </w:p>
-          <w:p>
-            <w:pPr>
-              <w:numPr>
-                <w:ilvl w:val="0"/>
-                <w:numId w:val="1"/>
-              </w:numPr>
-              <w:jc w:val="both"/>
-              <w:textAlignment w:val="baseline"/>
-              <w:rPr>
-                <w:rFonts w:ascii="Arial" w:eastAsia="Times New Roman" w:hAnsi="Arial" w:cs="Arial"/>
-                <w:color w:val="666666"/>
-                <w:lang w:val="es-ES"/>
-              </w:rPr>
-            </w:pPr>
-            <w:r>
-              <w:rPr>
-                <w:rFonts w:ascii="Arial" w:eastAsia="Times New Roman" w:hAnsi="Arial" w:cs="Arial"/>
-                <w:color w:val="666666"/>
-                <w:lang w:val="es-ES"/>
-              </w:rPr>
-              <w:t>El total del monto a abonar debe estar compuesto por el costo de los productos y un costo fijo por envío.</w:t>
-            </w:r>
-          </w:p>
-          <w:p>
-            <w:pPr>
-              <w:numPr>
-                <w:ilvl w:val="0"/>
-                <w:numId w:val="1"/>
-              </w:numPr>
-              <w:jc w:val="both"/>
-              <w:textAlignment w:val="baseline"/>
-              <w:rPr>
-                <w:rFonts w:ascii="Arial" w:eastAsia="Times New Roman" w:hAnsi="Arial" w:cs="Arial"/>
-                <w:color w:val="666666"/>
-                <w:lang w:val="es-ES"/>
-              </w:rPr>
-            </w:pPr>
-            <w:r>
-              <w:rPr>
-                <w:rFonts w:ascii="Arial" w:eastAsia="Times New Roman" w:hAnsi="Arial" w:cs="Arial"/>
-                <w:color w:val="666666"/>
-                <w:lang w:val="es-ES"/>
-              </w:rPr>
-              <w:t>El carrito debe tener al menos un producto.</w:t>
-            </w:r>
-          </w:p>
-          <w:p>
-            <w:pPr>
-              <w:numPr>
-                <w:ilvl w:val="0"/>
-                <w:numId w:val="1"/>
-              </w:numPr>
-              <w:jc w:val="both"/>
-              <w:textAlignment w:val="baseline"/>
-              <w:rPr>
-                <w:rFonts w:ascii="Arial" w:eastAsia="Times New Roman" w:hAnsi="Arial" w:cs="Arial"/>
-                <w:color w:val="666666"/>
-                <w:lang w:val="es-ES"/>
-              </w:rPr>
-            </w:pPr>
-            <w:r>
-              <w:rPr>
-                <w:rFonts w:ascii="Arial" w:eastAsia="Times New Roman" w:hAnsi="Arial" w:cs="Arial"/>
-                <w:color w:val="666666"/>
-                <w:lang w:val="es-ES"/>
-              </w:rPr>
-              <w:t xml:space="preserve">El volumen del total de productos no debe superar el volumen de el de la mochila. </w:t>
+              <w:t xml:space="preserve"> </w:t>
             </w:r>
           </w:p>
         </w:tc>
@@ -446,180 +454,329 @@
           </w:p>
           <w:p>
             <w:pPr>
+              <w:pStyle w:val="Prrafodelista"/>
               <w:numPr>
                 <w:ilvl w:val="0"/>
-                <w:numId w:val="2"/>
+                <w:numId w:val="4"/>
               </w:numPr>
-              <w:spacing w:before="200"/>
-              <w:jc w:val="both"/>
-              <w:textAlignment w:val="baseline"/>
-              <w:rPr>
-                <w:rFonts w:ascii="Arial" w:eastAsia="Times New Roman" w:hAnsi="Arial" w:cs="Arial"/>
-                <w:color w:val="666666"/>
-                <w:lang w:val="es-ES"/>
-              </w:rPr>
-            </w:pPr>
-            <w:r>
-              <w:rPr>
-                <w:rFonts w:ascii="Arial" w:eastAsia="Times New Roman" w:hAnsi="Arial" w:cs="Arial"/>
-                <w:color w:val="666666"/>
-                <w:lang w:val="es-ES"/>
-              </w:rPr>
-              <w:t>Probar realizar un pago con tarjeta de crédito Master</w:t>
-            </w:r>
-            <w:r>
-              <w:rPr>
-                <w:rFonts w:ascii="Arial" w:eastAsia="Times New Roman" w:hAnsi="Arial" w:cs="Arial"/>
-                <w:color w:val="666666"/>
-                <w:lang w:val="es-ES"/>
-              </w:rPr>
-              <w:t>C</w:t>
-            </w:r>
-            <w:r>
-              <w:rPr>
-                <w:rFonts w:ascii="Arial" w:eastAsia="Times New Roman" w:hAnsi="Arial" w:cs="Arial"/>
-                <w:color w:val="666666"/>
-                <w:lang w:val="es-ES"/>
-              </w:rPr>
-              <w:t>ard (falla)</w:t>
-            </w:r>
-          </w:p>
-          <w:p>
-            <w:pPr>
+              <w:autoSpaceDE w:val="0"/>
+              <w:autoSpaceDN w:val="0"/>
+              <w:adjustRightInd w:val="0"/>
+              <w:jc w:val="both"/>
+              <w:rPr>
+                <w:rFonts w:ascii="Arial" w:hAnsi="Arial" w:cs="Arial"/>
+                <w:lang w:val="es-AR"/>
+              </w:rPr>
+            </w:pPr>
+            <w:r>
+              <w:rPr>
+                <w:rFonts w:ascii="Arial" w:hAnsi="Arial" w:cs="Arial"/>
+                <w:lang w:val="es-AR"/>
+              </w:rPr>
+              <w:t>Probar realizar un Pedido a un Comercio adherido en efectivo “lo antes</w:t>
+            </w:r>
+          </w:p>
+          <w:p>
+            <w:pPr>
+              <w:pStyle w:val="Prrafodelista"/>
+              <w:autoSpaceDE w:val="0"/>
+              <w:autoSpaceDN w:val="0"/>
+              <w:adjustRightInd w:val="0"/>
+              <w:jc w:val="both"/>
+              <w:rPr>
+                <w:rFonts w:ascii="Arial" w:hAnsi="Arial" w:cs="Arial"/>
+                <w:lang w:val="es-AR"/>
+              </w:rPr>
+            </w:pPr>
+            <w:r>
+              <w:rPr>
+                <w:rFonts w:ascii="Arial" w:hAnsi="Arial" w:cs="Arial"/>
+                <w:lang w:val="es-AR"/>
+              </w:rPr>
+              <w:t>posible” (pasa)</w:t>
+            </w:r>
+          </w:p>
+          <w:p>
+            <w:pPr>
+              <w:pStyle w:val="Prrafodelista"/>
               <w:numPr>
                 <w:ilvl w:val="0"/>
-                <w:numId w:val="2"/>
+                <w:numId w:val="4"/>
               </w:numPr>
-              <w:jc w:val="both"/>
-              <w:textAlignment w:val="baseline"/>
-              <w:rPr>
-                <w:rFonts w:ascii="Arial" w:eastAsia="Times New Roman" w:hAnsi="Arial" w:cs="Arial"/>
-                <w:color w:val="666666"/>
-                <w:lang w:val="es-ES"/>
-              </w:rPr>
-            </w:pPr>
-            <w:r>
-              <w:rPr>
-                <w:rFonts w:ascii="Arial" w:eastAsia="Times New Roman" w:hAnsi="Arial" w:cs="Arial"/>
-                <w:color w:val="666666"/>
-                <w:lang w:val="es-ES"/>
-              </w:rPr>
-              <w:t>Probar realizar un pago con tarjeta de débito (falla)</w:t>
-            </w:r>
-          </w:p>
-          <w:p>
-            <w:pPr>
+              <w:autoSpaceDE w:val="0"/>
+              <w:autoSpaceDN w:val="0"/>
+              <w:adjustRightInd w:val="0"/>
+              <w:jc w:val="both"/>
+              <w:rPr>
+                <w:rFonts w:ascii="Arial" w:hAnsi="Arial" w:cs="Arial"/>
+                <w:lang w:val="es-AR"/>
+              </w:rPr>
+            </w:pPr>
+            <w:r>
+              <w:rPr>
+                <w:rFonts w:ascii="Arial" w:hAnsi="Arial" w:cs="Arial"/>
+                <w:lang w:val="es-AR"/>
+              </w:rPr>
+              <w:t>Probar realizar un Pedido a un Comercio adherido con tarjeta “lo antes</w:t>
+            </w:r>
+          </w:p>
+          <w:p>
+            <w:pPr>
+              <w:pStyle w:val="Prrafodelista"/>
+              <w:autoSpaceDE w:val="0"/>
+              <w:autoSpaceDN w:val="0"/>
+              <w:adjustRightInd w:val="0"/>
+              <w:jc w:val="both"/>
+              <w:rPr>
+                <w:rFonts w:ascii="Arial" w:hAnsi="Arial" w:cs="Arial"/>
+                <w:lang w:val="es-AR"/>
+              </w:rPr>
+            </w:pPr>
+            <w:r>
+              <w:rPr>
+                <w:rFonts w:ascii="Arial" w:hAnsi="Arial" w:cs="Arial"/>
+                <w:lang w:val="es-AR"/>
+              </w:rPr>
+              <w:t>posible” (pasa)</w:t>
+            </w:r>
+          </w:p>
+          <w:p>
+            <w:pPr>
+              <w:pStyle w:val="Prrafodelista"/>
               <w:numPr>
                 <w:ilvl w:val="0"/>
-                <w:numId w:val="2"/>
+                <w:numId w:val="4"/>
               </w:numPr>
-              <w:jc w:val="both"/>
-              <w:textAlignment w:val="baseline"/>
-              <w:rPr>
-                <w:rFonts w:ascii="Arial" w:eastAsia="Times New Roman" w:hAnsi="Arial" w:cs="Arial"/>
-                <w:color w:val="666666"/>
-                <w:lang w:val="es-ES"/>
-              </w:rPr>
-            </w:pPr>
-            <w:r>
-              <w:rPr>
-                <w:rFonts w:ascii="Arial" w:eastAsia="Times New Roman" w:hAnsi="Arial" w:cs="Arial"/>
-                <w:color w:val="666666"/>
-                <w:lang w:val="es-ES"/>
-              </w:rPr>
-              <w:t>Probar realizar un pago con una tarjeta de crédito VISA vencida (falla)</w:t>
-            </w:r>
-          </w:p>
-          <w:p>
-            <w:pPr>
+              <w:autoSpaceDE w:val="0"/>
+              <w:autoSpaceDN w:val="0"/>
+              <w:adjustRightInd w:val="0"/>
+              <w:jc w:val="both"/>
+              <w:rPr>
+                <w:rFonts w:ascii="Arial" w:hAnsi="Arial" w:cs="Arial"/>
+                <w:lang w:val="es-AR"/>
+              </w:rPr>
+            </w:pPr>
+            <w:r>
+              <w:rPr>
+                <w:rFonts w:ascii="Arial" w:hAnsi="Arial" w:cs="Arial"/>
+                <w:lang w:val="es-AR"/>
+              </w:rPr>
+              <w:t>Probar realizar un Pedido a un Comercio adherido programando la fecha/hora</w:t>
+            </w:r>
+          </w:p>
+          <w:p>
+            <w:pPr>
+              <w:pStyle w:val="Prrafodelista"/>
+              <w:autoSpaceDE w:val="0"/>
+              <w:autoSpaceDN w:val="0"/>
+              <w:adjustRightInd w:val="0"/>
+              <w:jc w:val="both"/>
+              <w:rPr>
+                <w:rFonts w:ascii="Arial" w:hAnsi="Arial" w:cs="Arial"/>
+                <w:lang w:val="es-AR"/>
+              </w:rPr>
+            </w:pPr>
+            <w:r>
+              <w:rPr>
+                <w:rFonts w:ascii="Arial" w:hAnsi="Arial" w:cs="Arial"/>
+                <w:lang w:val="es-AR"/>
+              </w:rPr>
+              <w:t>de entrega (pasa)</w:t>
+            </w:r>
+          </w:p>
+          <w:p>
+            <w:pPr>
+              <w:pStyle w:val="Prrafodelista"/>
               <w:numPr>
                 <w:ilvl w:val="0"/>
-                <w:numId w:val="2"/>
+                <w:numId w:val="4"/>
               </w:numPr>
-              <w:jc w:val="both"/>
-              <w:textAlignment w:val="baseline"/>
-              <w:rPr>
-                <w:rFonts w:ascii="Arial" w:eastAsia="Times New Roman" w:hAnsi="Arial" w:cs="Arial"/>
-                <w:color w:val="666666"/>
-                <w:lang w:val="es-ES"/>
-              </w:rPr>
-            </w:pPr>
-            <w:r>
-              <w:rPr>
-                <w:rFonts w:ascii="Arial" w:eastAsia="Times New Roman" w:hAnsi="Arial" w:cs="Arial"/>
-                <w:color w:val="666666"/>
-                <w:lang w:val="es-ES"/>
-              </w:rPr>
-              <w:t>Probar realizar un pedido sin ingresar ubicación de destino (falla)</w:t>
-            </w:r>
-          </w:p>
-          <w:p>
-            <w:pPr>
+              <w:autoSpaceDE w:val="0"/>
+              <w:autoSpaceDN w:val="0"/>
+              <w:adjustRightInd w:val="0"/>
+              <w:jc w:val="both"/>
+              <w:rPr>
+                <w:rFonts w:ascii="Arial" w:hAnsi="Arial" w:cs="Arial"/>
+                <w:lang w:val="es-AR"/>
+              </w:rPr>
+            </w:pPr>
+            <w:r>
+              <w:rPr>
+                <w:rFonts w:ascii="Arial" w:hAnsi="Arial" w:cs="Arial"/>
+                <w:lang w:val="es-AR"/>
+              </w:rPr>
+              <w:t>Probar realizar un Pedido a un Comercio adherido con el carrito vacío (falla)</w:t>
+            </w:r>
+          </w:p>
+          <w:p>
+            <w:pPr>
+              <w:pStyle w:val="Prrafodelista"/>
               <w:numPr>
                 <w:ilvl w:val="0"/>
-                <w:numId w:val="2"/>
+                <w:numId w:val="4"/>
               </w:numPr>
-              <w:jc w:val="both"/>
-              <w:textAlignment w:val="baseline"/>
-              <w:rPr>
-                <w:rFonts w:ascii="Arial" w:eastAsia="Times New Roman" w:hAnsi="Arial" w:cs="Arial"/>
-                <w:color w:val="666666"/>
-                <w:lang w:val="es-ES"/>
-              </w:rPr>
-            </w:pPr>
-            <w:r>
-              <w:rPr>
-                <w:rFonts w:ascii="Arial" w:eastAsia="Times New Roman" w:hAnsi="Arial" w:cs="Arial"/>
-                <w:color w:val="666666"/>
-                <w:lang w:val="es-ES"/>
-              </w:rPr>
-              <w:t>Probar realizar sin productos en el carrito (falla)</w:t>
-            </w:r>
-          </w:p>
-          <w:p>
-            <w:pPr>
+              <w:autoSpaceDE w:val="0"/>
+              <w:autoSpaceDN w:val="0"/>
+              <w:adjustRightInd w:val="0"/>
+              <w:jc w:val="both"/>
+              <w:rPr>
+                <w:rFonts w:ascii="Arial" w:hAnsi="Arial" w:cs="Arial"/>
+                <w:lang w:val="es-AR"/>
+              </w:rPr>
+            </w:pPr>
+            <w:r>
+              <w:rPr>
+                <w:rFonts w:ascii="Arial" w:hAnsi="Arial" w:cs="Arial"/>
+                <w:lang w:val="es-AR"/>
+              </w:rPr>
+              <w:t xml:space="preserve"> Probar realizar un Pedido a un Comercio adherido con una tarjeta inválida</w:t>
+            </w:r>
+          </w:p>
+          <w:p>
+            <w:pPr>
+              <w:pStyle w:val="Prrafodelista"/>
+              <w:autoSpaceDE w:val="0"/>
+              <w:autoSpaceDN w:val="0"/>
+              <w:adjustRightInd w:val="0"/>
+              <w:jc w:val="both"/>
+              <w:rPr>
+                <w:rFonts w:ascii="Arial" w:hAnsi="Arial" w:cs="Arial"/>
+                <w:lang w:val="es-AR"/>
+              </w:rPr>
+            </w:pPr>
+            <w:r>
+              <w:rPr>
+                <w:rFonts w:ascii="Arial" w:hAnsi="Arial" w:cs="Arial"/>
+                <w:lang w:val="es-AR"/>
+              </w:rPr>
+              <w:t>(falla)</w:t>
+            </w:r>
+          </w:p>
+          <w:p>
+            <w:pPr>
+              <w:pStyle w:val="Prrafodelista"/>
               <w:numPr>
                 <w:ilvl w:val="0"/>
-                <w:numId w:val="2"/>
+                <w:numId w:val="4"/>
               </w:numPr>
-              <w:jc w:val="both"/>
-              <w:textAlignment w:val="baseline"/>
-              <w:rPr>
-                <w:rFonts w:ascii="Arial" w:eastAsia="Times New Roman" w:hAnsi="Arial" w:cs="Arial"/>
-                <w:color w:val="666666"/>
-                <w:lang w:val="es-ES"/>
-              </w:rPr>
-            </w:pPr>
-            <w:r>
-              <w:rPr>
-                <w:rFonts w:ascii="Arial" w:eastAsia="Times New Roman" w:hAnsi="Arial" w:cs="Arial"/>
-                <w:color w:val="666666"/>
-                <w:lang w:val="es-ES"/>
-              </w:rPr>
-              <w:t>Probar realizar un pedido cuyo volumen exceda el volumen de la mochila (falla)</w:t>
-            </w:r>
-          </w:p>
-          <w:p>
-            <w:pPr>
+              <w:autoSpaceDE w:val="0"/>
+              <w:autoSpaceDN w:val="0"/>
+              <w:adjustRightInd w:val="0"/>
+              <w:jc w:val="both"/>
+              <w:rPr>
+                <w:rFonts w:ascii="Arial" w:hAnsi="Arial" w:cs="Arial"/>
+                <w:lang w:val="es-AR"/>
+              </w:rPr>
+            </w:pPr>
+            <w:r>
+              <w:rPr>
+                <w:rFonts w:ascii="Arial" w:hAnsi="Arial" w:cs="Arial"/>
+                <w:lang w:val="es-AR"/>
+              </w:rPr>
+              <w:t>Probar realizar un Pedido a un Comercio adherido con una tarjeta MasterCard</w:t>
+            </w:r>
+          </w:p>
+          <w:p>
+            <w:pPr>
+              <w:pStyle w:val="Prrafodelista"/>
+              <w:autoSpaceDE w:val="0"/>
+              <w:autoSpaceDN w:val="0"/>
+              <w:adjustRightInd w:val="0"/>
+              <w:jc w:val="both"/>
+              <w:rPr>
+                <w:rFonts w:ascii="Arial" w:hAnsi="Arial" w:cs="Arial"/>
+                <w:lang w:val="es-AR"/>
+              </w:rPr>
+            </w:pPr>
+            <w:r>
+              <w:rPr>
+                <w:rFonts w:ascii="Arial" w:hAnsi="Arial" w:cs="Arial"/>
+                <w:lang w:val="es-AR"/>
+              </w:rPr>
+              <w:t>(falla)</w:t>
+            </w:r>
+          </w:p>
+          <w:p>
+            <w:pPr>
+              <w:pStyle w:val="Prrafodelista"/>
               <w:numPr>
                 <w:ilvl w:val="0"/>
-                <w:numId w:val="2"/>
+                <w:numId w:val="4"/>
               </w:numPr>
-              <w:jc w:val="both"/>
-              <w:textAlignment w:val="baseline"/>
-              <w:rPr>
-                <w:rFonts w:ascii="Arial" w:eastAsia="Times New Roman" w:hAnsi="Arial" w:cs="Arial"/>
-                <w:color w:val="666666"/>
-                <w:lang w:val="es-ES"/>
-              </w:rPr>
-            </w:pPr>
-            <w:r>
-              <w:rPr>
-                <w:rFonts w:ascii="Arial" w:eastAsia="Times New Roman" w:hAnsi="Arial" w:cs="Arial"/>
-                <w:color w:val="666666"/>
-                <w:lang w:val="es-ES"/>
-              </w:rPr>
-              <w:t>Probar realizar un pago en efectivo con un monto menor al total (falla)</w:t>
+              <w:autoSpaceDE w:val="0"/>
+              <w:autoSpaceDN w:val="0"/>
+              <w:adjustRightInd w:val="0"/>
+              <w:jc w:val="both"/>
+              <w:rPr>
+                <w:rFonts w:ascii="Arial" w:hAnsi="Arial" w:cs="Arial"/>
+                <w:lang w:val="es-AR"/>
+              </w:rPr>
+            </w:pPr>
+            <w:r>
+              <w:rPr>
+                <w:rFonts w:ascii="Arial" w:hAnsi="Arial" w:cs="Arial"/>
+                <w:lang w:val="es-AR"/>
+              </w:rPr>
+              <w:t>Probar realizar un Pedido a un Comercio adherido en efectivo sin indicar el</w:t>
+            </w:r>
+          </w:p>
+          <w:p>
+            <w:pPr>
+              <w:pStyle w:val="Prrafodelista"/>
+              <w:autoSpaceDE w:val="0"/>
+              <w:autoSpaceDN w:val="0"/>
+              <w:adjustRightInd w:val="0"/>
+              <w:jc w:val="both"/>
+              <w:rPr>
+                <w:rFonts w:ascii="Arial" w:hAnsi="Arial" w:cs="Arial"/>
+                <w:lang w:val="es-AR"/>
+              </w:rPr>
+            </w:pPr>
+            <w:r>
+              <w:rPr>
+                <w:rFonts w:ascii="Arial" w:hAnsi="Arial" w:cs="Arial"/>
+                <w:lang w:val="es-AR"/>
+              </w:rPr>
+              <w:t>monto a pagar (falla)</w:t>
+            </w:r>
+          </w:p>
+          <w:p>
+            <w:pPr>
+              <w:pStyle w:val="Prrafodelista"/>
+              <w:numPr>
+                <w:ilvl w:val="0"/>
+                <w:numId w:val="4"/>
+              </w:numPr>
+              <w:autoSpaceDE w:val="0"/>
+              <w:autoSpaceDN w:val="0"/>
+              <w:adjustRightInd w:val="0"/>
+              <w:jc w:val="both"/>
+              <w:rPr>
+                <w:rFonts w:ascii="Arial" w:eastAsia="Times New Roman" w:hAnsi="Arial" w:cs="Arial"/>
+                <w:color w:val="666666"/>
+                <w:lang w:val="es-ES"/>
+              </w:rPr>
+            </w:pPr>
+            <w:r>
+              <w:rPr>
+                <w:rFonts w:ascii="Arial" w:hAnsi="Arial" w:cs="Arial"/>
+                <w:lang w:val="es-AR"/>
+              </w:rPr>
+              <w:t>Probar realizar un Pedido a un Comercio adherido programando una fecha/hora</w:t>
+            </w:r>
+            <w:r>
+              <w:rPr>
+                <w:rFonts w:ascii="Arial" w:hAnsi="Arial" w:cs="Arial"/>
+                <w:lang w:val="es-AR"/>
+              </w:rPr>
+              <w:t xml:space="preserve"> </w:t>
+            </w:r>
+            <w:r>
+              <w:rPr>
+                <w:rFonts w:ascii="Arial" w:hAnsi="Arial" w:cs="Arial"/>
+                <w:lang w:val="es-AR"/>
+              </w:rPr>
+              <w:t>de entrega no válida (falla)</w:t>
             </w:r>
           </w:p>
         </w:tc>
@@ -764,11 +921,9 @@
           </w:p>
         </w:tc>
       </w:tr>
+      <w:bookmarkEnd w:id="0"/>
     </w:tbl>
-    <w:p>
-      <w:bookmarkStart w:id="0" w:name="_GoBack"/>
-      <w:bookmarkEnd w:id="0"/>
-    </w:p>
+    <w:p/>
     <w:sectPr>
       <w:pgSz w:w="11900" w:h="16840"/>
       <w:pgMar w:top="1440" w:right="1440" w:bottom="1440" w:left="1440" w:header="708" w:footer="708" w:gutter="0"/>
@@ -780,8 +935,8 @@
 </file>
 
 <file path=word/numbering.xml><?xml version="1.0" encoding="utf-8"?>
-<w:numbering xmlns:wpc="http://schemas.microsoft.com/office/word/2010/wordprocessingCanvas" xmlns:cx="http://schemas.microsoft.com/office/drawing/2014/chartex" xmlns:cx1="http://schemas.microsoft.com/office/drawing/2015/9/8/chartex" xmlns:cx2="http://schemas.microsoft.com/office/drawing/2015/10/21/chartex" xmlns:cx3="http://schemas.microsoft.com/office/drawing/2016/5/9/chartex" xmlns:cx4="http://schemas.microsoft.com/office/drawing/2016/5/10/chartex" xmlns:cx5="http://schemas.microsoft.com/office/drawing/2016/5/11/chartex" xmlns:cx6="http://schemas.microsoft.com/office/drawing/2016/5/12/chartex" xmlns:cx7="http://schemas.microsoft.com/office/drawing/2016/5/13/chartex" xmlns:cx8="http://schemas.microsoft.com/office/drawing/2016/5/14/chartex" xmlns:mc="http://schemas.openxmlformats.org/markup-compatibility/2006" xmlns:aink="http://schemas.microsoft.com/office/drawing/2016/ink" xmlns:am3d="http://schemas.microsoft.com/office/drawing/2017/model3d" xmlns:o="urn:schemas-microsoft-com:office:office" xmlns:r="http://schemas.openxmlformats.org/officeDocument/2006/relationships" xmlns:m="http://schemas.openxmlformats.org/officeDocument/2006/math" xmlns:v="urn:schemas-microsoft-com:vml" xmlns:wp14="http://schemas.microsoft.com/office/word/2010/wordprocessingDrawing" xmlns:wp="http://schemas.openxmlformats.org/drawingml/2006/wordprocessingDrawing" xmlns:w10="urn:schemas-microsoft-com:office:word" xmlns:w="http://schemas.openxmlformats.org/wordprocessingml/2006/main" xmlns:w14="http://schemas.microsoft.com/office/word/2010/wordml" xmlns:w15="http://schemas.microsoft.com/office/word/2012/wordml" xmlns:w16cid="http://schemas.microsoft.com/office/word/2016/wordml/cid" xmlns:w16se="http://schemas.microsoft.com/office/word/2015/wordml/symex" xmlns:wpg="http://schemas.microsoft.com/office/word/2010/wordprocessingGroup" xmlns:wpi="http://schemas.microsoft.com/office/word/2010/wordprocessingInk" xmlns:wne="http://schemas.microsoft.com/office/word/2006/wordml" xmlns:wps="http://schemas.microsoft.com/office/word/2010/wordprocessingShape" mc:Ignorable="w14 w15 w16se w16cid wp14">
-  <w:abstractNum w:abstractNumId="0" w15:restartNumberingAfterBreak="0">
+<w:numbering xmlns:wpc="http://schemas.microsoft.com/office/word/2010/wordprocessingCanvas" xmlns:mc="http://schemas.openxmlformats.org/markup-compatibility/2006" xmlns:o="urn:schemas-microsoft-com:office:office" xmlns:r="http://schemas.openxmlformats.org/officeDocument/2006/relationships" xmlns:m="http://schemas.openxmlformats.org/officeDocument/2006/math" xmlns:v="urn:schemas-microsoft-com:vml" xmlns:wp14="http://schemas.microsoft.com/office/word/2010/wordprocessingDrawing" xmlns:wp="http://schemas.openxmlformats.org/drawingml/2006/wordprocessingDrawing" xmlns:w10="urn:schemas-microsoft-com:office:word" xmlns:w="http://schemas.openxmlformats.org/wordprocessingml/2006/main" xmlns:w14="http://schemas.microsoft.com/office/word/2010/wordml" xmlns:w15="http://schemas.microsoft.com/office/word/2012/wordml" xmlns:wpg="http://schemas.microsoft.com/office/word/2010/wordprocessingGroup" xmlns:wpi="http://schemas.microsoft.com/office/word/2010/wordprocessingInk" xmlns:wne="http://schemas.microsoft.com/office/word/2006/wordml" xmlns:wps="http://schemas.microsoft.com/office/word/2010/wordprocessingShape" mc:Ignorable="w14 w15 wp14">
+  <w:abstractNum w:abstractNumId="0">
     <w:nsid w:val="26C1641C"/>
     <w:multiLevelType w:val="multilevel"/>
     <w:tmpl w:val="97008836"/>
@@ -930,7 +1085,7 @@
       </w:rPr>
     </w:lvl>
   </w:abstractNum>
-  <w:abstractNum w:abstractNumId="1" w15:restartNumberingAfterBreak="0">
+  <w:abstractNum w:abstractNumId="1">
     <w:nsid w:val="2B0D4717"/>
     <w:multiLevelType w:val="multilevel"/>
     <w:tmpl w:val="211809B2"/>
@@ -1079,7 +1234,120 @@
       </w:rPr>
     </w:lvl>
   </w:abstractNum>
-  <w:abstractNum w:abstractNumId="2" w15:restartNumberingAfterBreak="0">
+  <w:abstractNum w:abstractNumId="2">
+    <w:nsid w:val="5D401D2F"/>
+    <w:multiLevelType w:val="hybridMultilevel"/>
+    <w:tmpl w:val="7F320466"/>
+    <w:lvl w:ilvl="0" w:tplc="2C0A0001">
+      <w:start w:val="1"/>
+      <w:numFmt w:val="bullet"/>
+      <w:lvlText w:val=""/>
+      <w:lvlJc w:val="left"/>
+      <w:pPr>
+        <w:ind w:left="720" w:hanging="360"/>
+      </w:pPr>
+      <w:rPr>
+        <w:rFonts w:ascii="Symbol" w:hAnsi="Symbol" w:hint="default"/>
+      </w:rPr>
+    </w:lvl>
+    <w:lvl w:ilvl="1" w:tplc="2C0A0003" w:tentative="1">
+      <w:start w:val="1"/>
+      <w:numFmt w:val="bullet"/>
+      <w:lvlText w:val="o"/>
+      <w:lvlJc w:val="left"/>
+      <w:pPr>
+        <w:ind w:left="1440" w:hanging="360"/>
+      </w:pPr>
+      <w:rPr>
+        <w:rFonts w:ascii="Courier New" w:hAnsi="Courier New" w:cs="Courier New" w:hint="default"/>
+      </w:rPr>
+    </w:lvl>
+    <w:lvl w:ilvl="2" w:tplc="2C0A0005" w:tentative="1">
+      <w:start w:val="1"/>
+      <w:numFmt w:val="bullet"/>
+      <w:lvlText w:val=""/>
+      <w:lvlJc w:val="left"/>
+      <w:pPr>
+        <w:ind w:left="2160" w:hanging="360"/>
+      </w:pPr>
+      <w:rPr>
+        <w:rFonts w:ascii="Wingdings" w:hAnsi="Wingdings" w:hint="default"/>
+      </w:rPr>
+    </w:lvl>
+    <w:lvl w:ilvl="3" w:tplc="2C0A0001" w:tentative="1">
+      <w:start w:val="1"/>
+      <w:numFmt w:val="bullet"/>
+      <w:lvlText w:val=""/>
+      <w:lvlJc w:val="left"/>
+      <w:pPr>
+        <w:ind w:left="2880" w:hanging="360"/>
+      </w:pPr>
+      <w:rPr>
+        <w:rFonts w:ascii="Symbol" w:hAnsi="Symbol" w:hint="default"/>
+      </w:rPr>
+    </w:lvl>
+    <w:lvl w:ilvl="4" w:tplc="2C0A0003" w:tentative="1">
+      <w:start w:val="1"/>
+      <w:numFmt w:val="bullet"/>
+      <w:lvlText w:val="o"/>
+      <w:lvlJc w:val="left"/>
+      <w:pPr>
+        <w:ind w:left="3600" w:hanging="360"/>
+      </w:pPr>
+      <w:rPr>
+        <w:rFonts w:ascii="Courier New" w:hAnsi="Courier New" w:cs="Courier New" w:hint="default"/>
+      </w:rPr>
+    </w:lvl>
+    <w:lvl w:ilvl="5" w:tplc="2C0A0005" w:tentative="1">
+      <w:start w:val="1"/>
+      <w:numFmt w:val="bullet"/>
+      <w:lvlText w:val=""/>
+      <w:lvlJc w:val="left"/>
+      <w:pPr>
+        <w:ind w:left="4320" w:hanging="360"/>
+      </w:pPr>
+      <w:rPr>
+        <w:rFonts w:ascii="Wingdings" w:hAnsi="Wingdings" w:hint="default"/>
+      </w:rPr>
+    </w:lvl>
+    <w:lvl w:ilvl="6" w:tplc="2C0A0001" w:tentative="1">
+      <w:start w:val="1"/>
+      <w:numFmt w:val="bullet"/>
+      <w:lvlText w:val=""/>
+      <w:lvlJc w:val="left"/>
+      <w:pPr>
+        <w:ind w:left="5040" w:hanging="360"/>
+      </w:pPr>
+      <w:rPr>
+        <w:rFonts w:ascii="Symbol" w:hAnsi="Symbol" w:hint="default"/>
+      </w:rPr>
+    </w:lvl>
+    <w:lvl w:ilvl="7" w:tplc="2C0A0003" w:tentative="1">
+      <w:start w:val="1"/>
+      <w:numFmt w:val="bullet"/>
+      <w:lvlText w:val="o"/>
+      <w:lvlJc w:val="left"/>
+      <w:pPr>
+        <w:ind w:left="5760" w:hanging="360"/>
+      </w:pPr>
+      <w:rPr>
+        <w:rFonts w:ascii="Courier New" w:hAnsi="Courier New" w:cs="Courier New" w:hint="default"/>
+      </w:rPr>
+    </w:lvl>
+    <w:lvl w:ilvl="8" w:tplc="2C0A0005" w:tentative="1">
+      <w:start w:val="1"/>
+      <w:numFmt w:val="bullet"/>
+      <w:lvlText w:val=""/>
+      <w:lvlJc w:val="left"/>
+      <w:pPr>
+        <w:ind w:left="6480" w:hanging="360"/>
+      </w:pPr>
+      <w:rPr>
+        <w:rFonts w:ascii="Wingdings" w:hAnsi="Wingdings" w:hint="default"/>
+      </w:rPr>
+    </w:lvl>
+  </w:abstractNum>
+  <w:abstractNum w:abstractNumId="3">
     <w:nsid w:val="724C19E7"/>
     <w:multiLevelType w:val="multilevel"/>
     <w:tmpl w:val="B2FCFF86"/>
@@ -1232,16 +1500,19 @@
     <w:abstractNumId w:val="0"/>
   </w:num>
   <w:num w:numId="2">
-    <w:abstractNumId w:val="2"/>
+    <w:abstractNumId w:val="3"/>
   </w:num>
   <w:num w:numId="3">
     <w:abstractNumId w:val="1"/>
+  </w:num>
+  <w:num w:numId="4">
+    <w:abstractNumId w:val="2"/>
   </w:num>
 </w:numbering>
 </file>
 
 <file path=word/styles.xml><?xml version="1.0" encoding="utf-8"?>
-<w:styles xmlns:mc="http://schemas.openxmlformats.org/markup-compatibility/2006" xmlns:r="http://schemas.openxmlformats.org/officeDocument/2006/relationships" xmlns:w="http://schemas.openxmlformats.org/wordprocessingml/2006/main" xmlns:w14="http://schemas.microsoft.com/office/word/2010/wordml" xmlns:w15="http://schemas.microsoft.com/office/word/2012/wordml" xmlns:w16cid="http://schemas.microsoft.com/office/word/2016/wordml/cid" xmlns:w16se="http://schemas.microsoft.com/office/word/2015/wordml/symex" mc:Ignorable="w14 w15 w16se w16cid">
+<w:styles xmlns:mc="http://schemas.openxmlformats.org/markup-compatibility/2006" xmlns:r="http://schemas.openxmlformats.org/officeDocument/2006/relationships" xmlns:w="http://schemas.openxmlformats.org/wordprocessingml/2006/main" xmlns:w14="http://schemas.microsoft.com/office/word/2010/wordml" xmlns:w15="http://schemas.microsoft.com/office/word/2012/wordml" mc:Ignorable="w14 w15">
   <w:docDefaults>
     <w:rPrDefault>
       <w:rPr>
@@ -1253,7 +1524,7 @@
     </w:rPrDefault>
     <w:pPrDefault/>
   </w:docDefaults>
-  <w:latentStyles w:defLockedState="0" w:defUIPriority="99" w:defSemiHidden="0" w:defUnhideWhenUsed="0" w:defQFormat="0" w:count="376">
+  <w:latentStyles w:defLockedState="0" w:defUIPriority="99" w:defSemiHidden="0" w:defUnhideWhenUsed="0" w:defQFormat="0" w:count="371">
     <w:lsdException w:name="Normal" w:uiPriority="0" w:qFormat="1"/>
     <w:lsdException w:name="heading 1" w:uiPriority="9" w:qFormat="1"/>
     <w:lsdException w:name="heading 2" w:semiHidden="1" w:uiPriority="9" w:unhideWhenUsed="1" w:qFormat="1"/>
@@ -1625,20 +1896,15 @@
     <w:lsdException w:name="List Table 5 Dark Accent 6" w:uiPriority="50"/>
     <w:lsdException w:name="List Table 6 Colorful Accent 6" w:uiPriority="51"/>
     <w:lsdException w:name="List Table 7 Colorful Accent 6" w:uiPriority="52"/>
-    <w:lsdException w:name="Mention" w:semiHidden="1" w:unhideWhenUsed="1"/>
-    <w:lsdException w:name="Smart Hyperlink" w:semiHidden="1" w:unhideWhenUsed="1"/>
-    <w:lsdException w:name="Hashtag" w:semiHidden="1" w:unhideWhenUsed="1"/>
-    <w:lsdException w:name="Unresolved Mention" w:semiHidden="1" w:unhideWhenUsed="1"/>
-    <w:lsdException w:name="Smart Link" w:semiHidden="1" w:unhideWhenUsed="1"/>
   </w:latentStyles>
   <w:style w:type="paragraph" w:default="1" w:styleId="Normal">
     <w:name w:val="Normal"/>
     <w:qFormat/>
   </w:style>
-  <w:style w:type="paragraph" w:styleId="Heading2">
+  <w:style w:type="paragraph" w:styleId="Ttulo2">
     <w:name w:val="heading 2"/>
     <w:basedOn w:val="Normal"/>
-    <w:link w:val="Heading2Char"/>
+    <w:link w:val="Ttulo2Car"/>
     <w:uiPriority w:val="9"/>
     <w:qFormat/>
     <w:rsid w:val="00C24C35"/>
@@ -1654,13 +1920,13 @@
       <w:szCs w:val="36"/>
     </w:rPr>
   </w:style>
-  <w:style w:type="character" w:default="1" w:styleId="DefaultParagraphFont">
+  <w:style w:type="character" w:default="1" w:styleId="Fuentedeprrafopredeter">
     <w:name w:val="Default Paragraph Font"/>
     <w:uiPriority w:val="1"/>
     <w:semiHidden/>
     <w:unhideWhenUsed/>
   </w:style>
-  <w:style w:type="table" w:default="1" w:styleId="TableNormal">
+  <w:style w:type="table" w:default="1" w:styleId="Tablanormal">
     <w:name w:val="Normal Table"/>
     <w:uiPriority w:val="99"/>
     <w:semiHidden/>
@@ -1675,16 +1941,16 @@
       </w:tblCellMar>
     </w:tblPr>
   </w:style>
-  <w:style w:type="numbering" w:default="1" w:styleId="NoList">
+  <w:style w:type="numbering" w:default="1" w:styleId="Sinlista">
     <w:name w:val="No List"/>
     <w:uiPriority w:val="99"/>
     <w:semiHidden/>
     <w:unhideWhenUsed/>
   </w:style>
-  <w:style w:type="character" w:customStyle="1" w:styleId="Heading2Char">
-    <w:name w:val="Heading 2 Char"/>
-    <w:basedOn w:val="DefaultParagraphFont"/>
-    <w:link w:val="Heading2"/>
+  <w:style w:type="character" w:customStyle="1" w:styleId="Ttulo2Car">
+    <w:name w:val="Título 2 Car"/>
+    <w:basedOn w:val="Fuentedeprrafopredeter"/>
+    <w:link w:val="Ttulo2"/>
     <w:uiPriority w:val="9"/>
     <w:rsid w:val="00C24C35"/>
     <w:rPr>
@@ -1708,6 +1974,17 @@
     <w:rPr>
       <w:rFonts w:ascii="Times New Roman" w:eastAsia="Times New Roman" w:hAnsi="Times New Roman" w:cs="Times New Roman"/>
     </w:rPr>
+  </w:style>
+  <w:style w:type="paragraph" w:styleId="Prrafodelista">
+    <w:name w:val="List Paragraph"/>
+    <w:basedOn w:val="Normal"/>
+    <w:uiPriority w:val="34"/>
+    <w:qFormat/>
+    <w:rsid w:val="008C6BC0"/>
+    <w:pPr>
+      <w:ind w:left="720"/>
+      <w:contextualSpacing/>
+    </w:pPr>
   </w:style>
 </w:styles>
 </file>

</xml_diff>